<commit_message>
Actualización de unidades, ranking, mercado negro dioses
</commit_message>
<xml_diff>
--- a/🎮 PROMPT MAESTRO.docx
+++ b/🎮 PROMPT MAESTRO.docx
@@ -4474,73 +4474,156 @@
       </w:r>
     </w:p>
     <w:p>
-      <w:r>
+      <w:pPr>
+        <w:rPr>
+          <w:u w:val="single"/>
+        </w:rPr>
+      </w:pPr>
+      <w:r>
+        <w:rPr>
+          <w:u w:val="single"/>
+        </w:rPr>
         <w:t>[AQUÍ PEGA LO QUE NECESITAS EN ESTE MOMENTO]</w:t>
       </w:r>
     </w:p>
     <w:p>
-      <w:r>
+      <w:pPr>
+        <w:rPr>
+          <w:u w:val="single"/>
+        </w:rPr>
+      </w:pPr>
+      <w:r>
+        <w:rPr>
+          <w:u w:val="single"/>
+        </w:rPr>
         <w:t>Ejemplo:</w:t>
       </w:r>
     </w:p>
     <w:p>
-      <w:r>
+      <w:pPr>
+        <w:rPr>
+          <w:u w:val="single"/>
+        </w:rPr>
+      </w:pPr>
+      <w:r>
+        <w:rPr>
+          <w:u w:val="single"/>
+        </w:rPr>
         <w:t xml:space="preserve">Necesito implementar el sistema de menús dinámicos por roles usando </w:t>
       </w:r>
       <w:proofErr w:type="spellStart"/>
       <w:r>
+        <w:rPr>
+          <w:u w:val="single"/>
+        </w:rPr>
         <w:t>menu-config.ts</w:t>
       </w:r>
       <w:proofErr w:type="spellEnd"/>
       <w:r>
+        <w:rPr>
+          <w:u w:val="single"/>
+        </w:rPr>
         <w:t>.</w:t>
       </w:r>
     </w:p>
     <w:p>
-      <w:r>
+      <w:pPr>
+        <w:rPr>
+          <w:u w:val="single"/>
+        </w:rPr>
+      </w:pPr>
+      <w:r>
+        <w:rPr>
+          <w:u w:val="single"/>
+        </w:rPr>
         <w:t>Requisitos:</w:t>
       </w:r>
     </w:p>
     <w:p>
-      <w:r>
+      <w:pPr>
+        <w:rPr>
+          <w:u w:val="single"/>
+        </w:rPr>
+      </w:pPr>
+      <w:r>
+        <w:rPr>
+          <w:u w:val="single"/>
+        </w:rPr>
         <w:t xml:space="preserve">- </w:t>
       </w:r>
       <w:proofErr w:type="spellStart"/>
       <w:r>
+        <w:rPr>
+          <w:u w:val="single"/>
+        </w:rPr>
         <w:t>web_admin</w:t>
       </w:r>
       <w:proofErr w:type="spellEnd"/>
       <w:r>
+        <w:rPr>
+          <w:u w:val="single"/>
+        </w:rPr>
         <w:t xml:space="preserve"> NO debe ver moderación de foro</w:t>
       </w:r>
     </w:p>
     <w:p>
-      <w:r>
+      <w:pPr>
+        <w:rPr>
+          <w:u w:val="single"/>
+        </w:rPr>
+      </w:pPr>
+      <w:r>
+        <w:rPr>
+          <w:u w:val="single"/>
+        </w:rPr>
         <w:t xml:space="preserve">- </w:t>
       </w:r>
       <w:proofErr w:type="spellStart"/>
       <w:r>
+        <w:rPr>
+          <w:u w:val="single"/>
+        </w:rPr>
         <w:t>admin</w:t>
       </w:r>
       <w:proofErr w:type="spellEnd"/>
       <w:r>
+        <w:rPr>
+          <w:u w:val="single"/>
+        </w:rPr>
         <w:t xml:space="preserve"> y </w:t>
       </w:r>
       <w:proofErr w:type="spellStart"/>
       <w:r>
+        <w:rPr>
+          <w:u w:val="single"/>
+        </w:rPr>
         <w:t>owner</w:t>
       </w:r>
       <w:proofErr w:type="spellEnd"/>
       <w:r>
+        <w:rPr>
+          <w:u w:val="single"/>
+        </w:rPr>
         <w:t xml:space="preserve"> SÍ deben ver moderación de foro</w:t>
       </w:r>
     </w:p>
     <w:p>
-      <w:r>
+      <w:pPr>
+        <w:rPr>
+          <w:u w:val="single"/>
+        </w:rPr>
+      </w:pPr>
+      <w:r>
+        <w:rPr>
+          <w:u w:val="single"/>
+        </w:rPr>
         <w:t xml:space="preserve">- Mantener el diseño visual actual del </w:t>
       </w:r>
       <w:proofErr w:type="spellStart"/>
       <w:r>
+        <w:rPr>
+          <w:u w:val="single"/>
+        </w:rPr>
         <w:t>navbar</w:t>
       </w:r>
       <w:proofErr w:type="spellEnd"/>
@@ -4548,7 +4631,7 @@
     <w:p>
       <w:r>
         <w:pict w14:anchorId="44DC676F">
-          <v:rect id="_x0000_i1107" style="width:0;height:1.5pt" o:hralign="center" o:hrstd="t" o:hr="t" fillcolor="#a0a0a0" stroked="f"/>
+          <v:rect id="_x0000_i1124" style="width:0;height:1.5pt" o:hralign="center" o:hrstd="t" o:hr="t" fillcolor="#a0a0a0" stroked="f"/>
         </w:pict>
       </w:r>
     </w:p>
@@ -4590,8 +4673,13 @@
         <w:t>Mi usuario en el juego</w:t>
       </w:r>
       <w:r>
-        <w:t>: [TU_USUARIO]</w:t>
-      </w:r>
+        <w:t xml:space="preserve">: </w:t>
+      </w:r>
+      <w:proofErr w:type="spellStart"/>
+      <w:r>
+        <w:t>Acidcipi</w:t>
+      </w:r>
+      <w:proofErr w:type="spellEnd"/>
     </w:p>
     <w:p>
       <w:pPr>
@@ -4662,6 +4750,78 @@
       <w:proofErr w:type="spellStart"/>
       <w:r>
         <w:t>dev</w:t>
+      </w:r>
+      <w:proofErr w:type="spellEnd"/>
+    </w:p>
+    <w:p>
+      <w:pPr>
+        <w:numPr>
+          <w:ilvl w:val="0"/>
+          <w:numId w:val="14"/>
+        </w:numPr>
+      </w:pPr>
+      <w:r>
+        <w:rPr>
+          <w:b/>
+          <w:bCs/>
+        </w:rPr>
+        <w:t xml:space="preserve">Uso </w:t>
+      </w:r>
+      <w:proofErr w:type="spellStart"/>
+      <w:r>
+        <w:rPr>
+          <w:b/>
+          <w:bCs/>
+        </w:rPr>
+        <w:t>powershell</w:t>
+      </w:r>
+      <w:proofErr w:type="spellEnd"/>
+      <w:r>
+        <w:rPr>
+          <w:b/>
+          <w:bCs/>
+        </w:rPr>
+        <w:t xml:space="preserve"> y visual </w:t>
+      </w:r>
+      <w:proofErr w:type="spellStart"/>
+      <w:r>
+        <w:rPr>
+          <w:b/>
+          <w:bCs/>
+        </w:rPr>
+        <w:t>studio</w:t>
+      </w:r>
+      <w:proofErr w:type="spellEnd"/>
+      <w:r>
+        <w:rPr>
+          <w:b/>
+          <w:bCs/>
+        </w:rPr>
+        <w:t xml:space="preserve"> </w:t>
+      </w:r>
+      <w:proofErr w:type="spellStart"/>
+      <w:r>
+        <w:rPr>
+          <w:b/>
+          <w:bCs/>
+        </w:rPr>
+        <w:t>code</w:t>
+      </w:r>
+      <w:proofErr w:type="spellEnd"/>
+      <w:r>
+        <w:rPr>
+          <w:b/>
+          <w:bCs/>
+        </w:rPr>
+        <w:t xml:space="preserve">, no me des cosas para </w:t>
+      </w:r>
+      <w:proofErr w:type="spellStart"/>
+      <w:r>
+        <w:rPr>
+          <w:b/>
+          <w:bCs/>
+        </w:rPr>
+        <w:t>bash</w:t>
       </w:r>
       <w:proofErr w:type="spellEnd"/>
     </w:p>

</xml_diff>